<commit_message>
Initialized new C project
</commit_message>
<xml_diff>
--- a/Article.docx
+++ b/Article.docx
@@ -129,19 +129,7 @@
         <w:rPr>
           <w:lang w:val="ru-RU"/>
         </w:rPr>
-        <w:t>Недостаточно изучены вопросы о том, как экзотическое представление кода влияет на сложность создания инструментов</w:t>
-      </w:r>
-      <w:r>
-        <w:rPr>
-          <w:lang w:val="ru-RU"/>
-        </w:rPr>
-        <w:t xml:space="preserve">, </w:t>
-      </w:r>
-      <w:r>
-        <w:rPr>
-          <w:lang w:val="ru-RU"/>
-        </w:rPr>
-        <w:t>на производительность и когнитивные аспекты разработки программ.</w:t>
+        <w:t>Недостаточно изучены вопросы о том, как экзотическое представление кода влияет на сложность создания инструментов, на производительность и когнитивные аспекты разработки программ.</w:t>
       </w:r>
     </w:p>
     <w:p>
@@ -776,73 +764,7 @@
                   <w:rPr>
                     <w:rFonts w:ascii="Cambria Math" w:hAnsi="Cambria Math"/>
                   </w:rPr>
-                  <m:t xml:space="preserve">={ </m:t>
-                </m:r>
-                <m:r>
-                  <w:rPr>
-                    <w:rFonts w:ascii="Cambria Math" w:hAnsi="Cambria Math"/>
-                  </w:rPr>
-                  <m:t>I</m:t>
-                </m:r>
-                <m:r>
-                  <w:rPr>
-                    <w:rFonts w:ascii="Cambria Math" w:hAnsi="Cambria Math"/>
-                  </w:rPr>
-                  <m:t xml:space="preserve">, </m:t>
-                </m:r>
-                <m:r>
-                  <w:rPr>
-                    <w:rFonts w:ascii="Cambria Math" w:hAnsi="Cambria Math"/>
-                  </w:rPr>
-                  <m:t>S</m:t>
-                </m:r>
-                <m:r>
-                  <w:rPr>
-                    <w:rFonts w:ascii="Cambria Math" w:hAnsi="Cambria Math"/>
-                  </w:rPr>
-                  <m:t xml:space="preserve">, </m:t>
-                </m:r>
-                <m:r>
-                  <w:rPr>
-                    <w:rFonts w:ascii="Cambria Math" w:hAnsi="Cambria Math"/>
-                  </w:rPr>
-                  <m:t>DP</m:t>
-                </m:r>
-                <m:r>
-                  <w:rPr>
-                    <w:rFonts w:ascii="Cambria Math" w:hAnsi="Cambria Math"/>
-                  </w:rPr>
-                  <m:t xml:space="preserve">, </m:t>
-                </m:r>
-                <m:r>
-                  <w:rPr>
-                    <w:rFonts w:ascii="Cambria Math" w:hAnsi="Cambria Math"/>
-                  </w:rPr>
-                  <m:t>CC</m:t>
-                </m:r>
-                <m:r>
-                  <w:rPr>
-                    <w:rFonts w:ascii="Cambria Math" w:hAnsi="Cambria Math"/>
-                  </w:rPr>
-                  <m:t xml:space="preserve">, </m:t>
-                </m:r>
-                <m:r>
-                  <w:rPr>
-                    <w:rFonts w:ascii="Cambria Math" w:hAnsi="Cambria Math"/>
-                  </w:rPr>
-                  <m:t>IP</m:t>
-                </m:r>
-                <m:r>
-                  <w:rPr>
-                    <w:rFonts w:ascii="Cambria Math" w:hAnsi="Cambria Math"/>
-                  </w:rPr>
-                  <m:t xml:space="preserve"> </m:t>
-                </m:r>
-                <m:r>
-                  <w:rPr>
-                    <w:rFonts w:ascii="Cambria Math" w:hAnsi="Cambria Math"/>
-                  </w:rPr>
-                  <m:t>}</m:t>
+                  <m:t>={ I, S, DP, CC, IP }</m:t>
                 </m:r>
               </m:oMath>
             </m:oMathPara>
@@ -969,6 +891,9 @@
     <w:p>
       <w:pPr>
         <w:pStyle w:val="RegularText"/>
+        <w:rPr>
+          <w:lang w:val="ru-RU"/>
+        </w:rPr>
       </w:pPr>
       <w:r>
         <w:rPr>
@@ -1009,6 +934,9 @@
         </w:rPr>
       </w:pPr>
       <w:r>
+        <w:rPr>
+          <w:lang w:val="ru-RU"/>
+        </w:rPr>
         <w:lastRenderedPageBreak/>
         <w:tab/>
       </w:r>
@@ -1033,7 +961,13 @@
         <w:tab/>
       </w:r>
       <w:r>
-        <w:t xml:space="preserve">IP – </w:t>
+        <w:t>IP</w:t>
+      </w:r>
+      <w:r>
+        <w:rPr>
+          <w:lang w:val="ru-RU"/>
+        </w:rPr>
+        <w:t xml:space="preserve"> – </w:t>
       </w:r>
       <w:r>
         <w:rPr>
@@ -1045,6 +979,9 @@
     <w:p>
       <w:pPr>
         <w:pStyle w:val="RegularText"/>
+        <w:rPr>
+          <w:lang w:val="ru-RU"/>
+        </w:rPr>
       </w:pPr>
       <w:r>
         <w:rPr>
@@ -1100,13 +1037,7 @@
                   <w:rPr>
                     <w:rFonts w:ascii="Cambria Math" w:hAnsi="Cambria Math"/>
                   </w:rPr>
-                  <m:t>Cmd=F(</m:t>
-                </m:r>
-                <m:r>
-                  <w:rPr>
-                    <w:rFonts w:ascii="Cambria Math" w:hAnsi="Cambria Math"/>
-                  </w:rPr>
-                  <m:t>∆H=</m:t>
+                  <m:t>Cmd=F(∆H=</m:t>
                 </m:r>
                 <m:d>
                   <m:dPr>
@@ -1303,13 +1234,7 @@
               <w:jc w:val="right"/>
             </w:pPr>
             <w:r>
-              <w:t>(</w:t>
-            </w:r>
-            <w:r>
-              <w:t>2</w:t>
-            </w:r>
-            <w:r>
-              <w:t>)</w:t>
+              <w:t>(2)</w:t>
             </w:r>
           </w:p>
         </w:tc>
@@ -1975,15 +1900,7 @@
           <w:highlight w:val="yellow"/>
           <w:lang w:val="ru-RU"/>
         </w:rPr>
-        <w:t xml:space="preserve">, или </w:t>
-      </w:r>
-      <w:r>
-        <w:rPr>
-          <w:iCs/>
-          <w:highlight w:val="yellow"/>
-          <w:lang w:val="ru-RU"/>
-        </w:rPr>
-        <w:t>ISO/IEC 9899:2018</w:t>
+        <w:t>, или ISO/IEC 9899:2018</w:t>
       </w:r>
       <w:r>
         <w:rPr>
@@ -2730,6 +2647,7 @@
   <w:style w:type="character" w:default="1" w:styleId="a0">
     <w:name w:val="Default Paragraph Font"/>
     <w:uiPriority w:val="1"/>
+    <w:semiHidden/>
     <w:unhideWhenUsed/>
   </w:style>
   <w:style w:type="table" w:default="1" w:styleId="a1">

</xml_diff>